<commit_message>
few more changes for pattern
</commit_message>
<xml_diff>
--- a/target/classes/TourPlanner_Protokoll.docx
+++ b/target/classes/TourPlanner_Protokoll.docx
@@ -1,19 +1,103 @@
 
 <file path=word/document.xml><?xml version="1.0" encoding="utf-8"?>
-<w:document xmlns:wpc="http://schemas.microsoft.com/office/word/2010/wordprocessingCanvas" xmlns:cx="http://schemas.microsoft.com/office/drawing/2014/chartex" xmlns:cx1="http://schemas.microsoft.com/office/drawing/2015/9/8/chartex" xmlns:cx2="http://schemas.microsoft.com/office/drawing/2015/10/21/chartex" xmlns:cx3="http://schemas.microsoft.com/office/drawing/2016/5/9/chartex" xmlns:cx4="http://schemas.microsoft.com/office/drawing/2016/5/10/chartex" xmlns:cx5="http://schemas.microsoft.com/office/drawing/2016/5/11/chartex" xmlns:cx6="http://schemas.microsoft.com/office/drawing/2016/5/12/chartex" xmlns:cx7="http://schemas.microsoft.com/office/drawing/2016/5/13/chartex" xmlns:cx8="http://schemas.microsoft.com/office/drawing/2016/5/14/chartex" xmlns:mc="http://schemas.openxmlformats.org/markup-compatibility/2006" xmlns:aink="http://schemas.microsoft.com/office/drawing/2016/ink" xmlns:am3d="http://schemas.microsoft.com/office/drawing/2017/model3d" xmlns:o="urn:schemas-microsoft-com:office:office" xmlns:r="http://schemas.openxmlformats.org/officeDocument/2006/relationships" xmlns:m="http://schemas.openxmlformats.org/officeDocument/2006/math" xmlns:v="urn:schemas-microsoft-com:vml" xmlns:wp14="http://schemas.microsoft.com/office/word/2010/wordprocessingDrawing" xmlns:wp="http://schemas.openxmlformats.org/drawingml/2006/wordprocessingDrawing" xmlns:w10="urn:schemas-microsoft-com:office:word" xmlns:w="http://schemas.openxmlformats.org/wordprocessingml/2006/main" xmlns:w14="http://schemas.microsoft.com/office/word/2010/wordml" xmlns:w15="http://schemas.microsoft.com/office/word/2012/wordml" xmlns:w16cex="http://schemas.microsoft.com/office/word/2018/wordml/cex" xmlns:w16cid="http://schemas.microsoft.com/office/word/2016/wordml/cid" xmlns:w16="http://schemas.microsoft.com/office/word/2018/wordml" xmlns:w16se="http://schemas.microsoft.com/office/word/2015/wordml/symex" xmlns:wpg="http://schemas.microsoft.com/office/word/2010/wordprocessingGroup" xmlns:wpi="http://schemas.microsoft.com/office/word/2010/wordprocessingInk" xmlns:wne="http://schemas.microsoft.com/office/word/2006/wordml" xmlns:wps="http://schemas.microsoft.com/office/word/2010/wordprocessingShape" mc:Ignorable="w14 w15 w16se w16cid w16 w16cex wp14">
+<w:document xmlns:wpc="http://schemas.microsoft.com/office/word/2010/wordprocessingCanvas" xmlns:cx="http://schemas.microsoft.com/office/drawing/2014/chartex" xmlns:cx1="http://schemas.microsoft.com/office/drawing/2015/9/8/chartex" xmlns:cx2="http://schemas.microsoft.com/office/drawing/2015/10/21/chartex" xmlns:cx3="http://schemas.microsoft.com/office/drawing/2016/5/9/chartex" xmlns:cx4="http://schemas.microsoft.com/office/drawing/2016/5/10/chartex" xmlns:cx5="http://schemas.microsoft.com/office/drawing/2016/5/11/chartex" xmlns:cx6="http://schemas.microsoft.com/office/drawing/2016/5/12/chartex" xmlns:cx7="http://schemas.microsoft.com/office/drawing/2016/5/13/chartex" xmlns:cx8="http://schemas.microsoft.com/office/drawing/2016/5/14/chartex" xmlns:mc="http://schemas.openxmlformats.org/markup-compatibility/2006" xmlns:aink="http://schemas.microsoft.com/office/drawing/2016/ink" xmlns:am3d="http://schemas.microsoft.com/office/drawing/2017/model3d" xmlns:o="urn:schemas-microsoft-com:office:office" xmlns:r="http://schemas.openxmlformats.org/officeDocument/2006/relationships" xmlns:m="http://schemas.openxmlformats.org/officeDocument/2006/math" xmlns:v="urn:schemas-microsoft-com:vml" xmlns:wp14="http://schemas.microsoft.com/office/word/2010/wordprocessingDrawing" xmlns:wp="http://schemas.openxmlformats.org/drawingml/2006/wordprocessingDrawing" xmlns:w10="urn:schemas-microsoft-com:office:word" xmlns:w="http://schemas.openxmlformats.org/wordprocessingml/2006/main" xmlns:w14="http://schemas.microsoft.com/office/word/2010/wordml" xmlns:w15="http://schemas.microsoft.com/office/word/2012/wordml" xmlns:w16cex="http://schemas.microsoft.com/office/word/2018/wordml/cex" xmlns:w16cid="http://schemas.microsoft.com/office/word/2016/wordml/cid" xmlns:w16="http://schemas.microsoft.com/office/word/2018/wordml" xmlns:w16sdtdh="http://schemas.microsoft.com/office/word/2020/wordml/sdtdatahash" xmlns:w16se="http://schemas.microsoft.com/office/word/2015/wordml/symex" xmlns:wpg="http://schemas.microsoft.com/office/word/2010/wordprocessingGroup" xmlns:wpi="http://schemas.microsoft.com/office/word/2010/wordprocessingInk" xmlns:wne="http://schemas.microsoft.com/office/word/2006/wordml" xmlns:wps="http://schemas.microsoft.com/office/word/2010/wordprocessingShape" mc:Ignorable="w14 w15 w16se w16cid w16 w16cex w16sdtdh wp14">
   <w:body>
     <w:p>
       <w:pPr>
-        <w:rPr>
+        <w:pStyle w:val="Titel"/>
+        <w:rPr>
+          <w:rFonts w:ascii="Univers" w:hAnsi="Univers"/>
+          <w:i/>
+          <w:iCs/>
+          <w:u w:val="single"/>
           <w:lang w:val="de-DE"/>
         </w:rPr>
       </w:pPr>
       <w:r>
         <w:rPr>
+          <w:rFonts w:ascii="Univers" w:hAnsi="Univers"/>
+          <w:i/>
+          <w:iCs/>
+          <w:u w:val="single"/>
           <w:lang w:val="de-DE"/>
         </w:rPr>
-        <w:t>Design-Pattern: Composite</w:t>
+        <w:t>Tour Planner – Aida Omic</w:t>
       </w:r>
+    </w:p>
+    <w:p>
+      <w:pPr>
+        <w:pStyle w:val="berschrift1"/>
+        <w:rPr>
+          <w:rFonts w:ascii="Univers" w:hAnsi="Univers"/>
+          <w:i/>
+          <w:iCs/>
+          <w:color w:val="auto"/>
+          <w:lang w:val="de-DE"/>
+        </w:rPr>
+      </w:pPr>
+      <w:r>
+        <w:rPr>
+          <w:rFonts w:ascii="Univers" w:hAnsi="Univers"/>
+          <w:i/>
+          <w:iCs/>
+          <w:color w:val="auto"/>
+          <w:lang w:val="de-DE"/>
+        </w:rPr>
+        <w:t>Design</w:t>
+      </w:r>
+    </w:p>
+    <w:p>
+      <w:pPr>
+        <w:rPr>
+          <w:rFonts w:ascii="Univers" w:hAnsi="Univers"/>
+          <w:lang w:val="en-US"/>
+        </w:rPr>
+      </w:pPr>
+      <w:r>
+        <w:rPr>
+          <w:rFonts w:ascii="Univers" w:hAnsi="Univers"/>
+          <w:lang w:val="de-DE"/>
+        </w:rPr>
+        <w:t xml:space="preserve">Grundsätzlich wurden alle Anforderungen erfüllt, bis auf die Searchbar. </w:t>
+      </w:r>
+      <w:r>
+        <w:rPr>
+          <w:rFonts w:ascii="Univers" w:hAnsi="Univers"/>
+          <w:lang w:val="en-US"/>
+        </w:rPr>
+        <w:t xml:space="preserve">Diese ist case sensitive implementiert. </w:t>
+      </w:r>
+    </w:p>
+    <w:p>
+      <w:pPr>
+        <w:rPr>
+          <w:rFonts w:ascii="Univers" w:hAnsi="Univers"/>
+          <w:lang w:val="en-US"/>
+        </w:rPr>
+      </w:pPr>
+      <w:r>
+        <w:rPr>
+          <w:rFonts w:ascii="Univers" w:hAnsi="Univers"/>
+          <w:lang w:val="en-US"/>
+        </w:rPr>
+        <w:t>Design-Patterns: Delegation Pattern &amp; Factory (Database)</w:t>
+      </w:r>
+    </w:p>
+    <w:p>
+      <w:pPr>
+        <w:rPr>
+          <w:rFonts w:ascii="Univers" w:hAnsi="Univers"/>
+          <w:lang w:val="en-US"/>
+        </w:rPr>
+      </w:pPr>
+    </w:p>
+    <w:p>
+      <w:pPr>
+        <w:rPr>
+          <w:rFonts w:ascii="Univers" w:hAnsi="Univers"/>
+          <w:lang w:val="en-US"/>
+        </w:rPr>
+      </w:pPr>
     </w:p>
     <w:sectPr>
       <w:pgSz w:w="11906" w:h="16838"/>
@@ -26,7 +110,7 @@
 </file>
 
 <file path=word/styles.xml><?xml version="1.0" encoding="utf-8"?>
-<w:styles xmlns:mc="http://schemas.openxmlformats.org/markup-compatibility/2006" xmlns:r="http://schemas.openxmlformats.org/officeDocument/2006/relationships" xmlns:w="http://schemas.openxmlformats.org/wordprocessingml/2006/main" xmlns:w14="http://schemas.microsoft.com/office/word/2010/wordml" xmlns:w15="http://schemas.microsoft.com/office/word/2012/wordml" xmlns:w16cex="http://schemas.microsoft.com/office/word/2018/wordml/cex" xmlns:w16cid="http://schemas.microsoft.com/office/word/2016/wordml/cid" xmlns:w16="http://schemas.microsoft.com/office/word/2018/wordml" xmlns:w16se="http://schemas.microsoft.com/office/word/2015/wordml/symex" mc:Ignorable="w14 w15 w16se w16cid w16 w16cex">
+<w:styles xmlns:mc="http://schemas.openxmlformats.org/markup-compatibility/2006" xmlns:r="http://schemas.openxmlformats.org/officeDocument/2006/relationships" xmlns:w="http://schemas.openxmlformats.org/wordprocessingml/2006/main" xmlns:w14="http://schemas.microsoft.com/office/word/2010/wordml" xmlns:w15="http://schemas.microsoft.com/office/word/2012/wordml" xmlns:w16cex="http://schemas.microsoft.com/office/word/2018/wordml/cex" xmlns:w16cid="http://schemas.microsoft.com/office/word/2016/wordml/cid" xmlns:w16="http://schemas.microsoft.com/office/word/2018/wordml" xmlns:w16sdtdh="http://schemas.microsoft.com/office/word/2020/wordml/sdtdatahash" xmlns:w16se="http://schemas.microsoft.com/office/word/2015/wordml/symex" mc:Ignorable="w14 w15 w16se w16cid w16 w16cex w16sdtdh">
   <w:docDefaults>
     <w:rPrDefault>
       <w:rPr>
@@ -424,6 +508,27 @@
     <w:name w:val="Normal"/>
     <w:qFormat/>
   </w:style>
+  <w:style w:type="paragraph" w:styleId="berschrift1">
+    <w:name w:val="heading 1"/>
+    <w:basedOn w:val="Standard"/>
+    <w:next w:val="Standard"/>
+    <w:link w:val="berschrift1Zchn"/>
+    <w:uiPriority w:val="9"/>
+    <w:qFormat/>
+    <w:rsid w:val="006A6AB0"/>
+    <w:pPr>
+      <w:keepNext/>
+      <w:keepLines/>
+      <w:spacing w:before="240" w:after="0"/>
+      <w:outlineLvl w:val="0"/>
+    </w:pPr>
+    <w:rPr>
+      <w:rFonts w:asciiTheme="majorHAnsi" w:eastAsiaTheme="majorEastAsia" w:hAnsiTheme="majorHAnsi" w:cstheme="majorBidi"/>
+      <w:color w:val="2F5496" w:themeColor="accent1" w:themeShade="BF"/>
+      <w:sz w:val="32"/>
+      <w:szCs w:val="32"/>
+    </w:rPr>
+  </w:style>
   <w:style w:type="character" w:default="1" w:styleId="Absatz-Standardschriftart">
     <w:name w:val="Default Paragraph Font"/>
     <w:uiPriority w:val="1"/>
@@ -450,6 +555,53 @@
     <w:uiPriority w:val="99"/>
     <w:semiHidden/>
     <w:unhideWhenUsed/>
+  </w:style>
+  <w:style w:type="paragraph" w:styleId="Titel">
+    <w:name w:val="Title"/>
+    <w:basedOn w:val="Standard"/>
+    <w:next w:val="Standard"/>
+    <w:link w:val="TitelZchn"/>
+    <w:uiPriority w:val="10"/>
+    <w:qFormat/>
+    <w:rsid w:val="006A6AB0"/>
+    <w:pPr>
+      <w:spacing w:after="0" w:line="240" w:lineRule="auto"/>
+      <w:contextualSpacing/>
+    </w:pPr>
+    <w:rPr>
+      <w:rFonts w:asciiTheme="majorHAnsi" w:eastAsiaTheme="majorEastAsia" w:hAnsiTheme="majorHAnsi" w:cstheme="majorBidi"/>
+      <w:spacing w:val="-10"/>
+      <w:kern w:val="28"/>
+      <w:sz w:val="56"/>
+      <w:szCs w:val="56"/>
+    </w:rPr>
+  </w:style>
+  <w:style w:type="character" w:customStyle="1" w:styleId="TitelZchn">
+    <w:name w:val="Titel Zchn"/>
+    <w:basedOn w:val="Absatz-Standardschriftart"/>
+    <w:link w:val="Titel"/>
+    <w:uiPriority w:val="10"/>
+    <w:rsid w:val="006A6AB0"/>
+    <w:rPr>
+      <w:rFonts w:asciiTheme="majorHAnsi" w:eastAsiaTheme="majorEastAsia" w:hAnsiTheme="majorHAnsi" w:cstheme="majorBidi"/>
+      <w:spacing w:val="-10"/>
+      <w:kern w:val="28"/>
+      <w:sz w:val="56"/>
+      <w:szCs w:val="56"/>
+    </w:rPr>
+  </w:style>
+  <w:style w:type="character" w:customStyle="1" w:styleId="berschrift1Zchn">
+    <w:name w:val="Überschrift 1 Zchn"/>
+    <w:basedOn w:val="Absatz-Standardschriftart"/>
+    <w:link w:val="berschrift1"/>
+    <w:uiPriority w:val="9"/>
+    <w:rsid w:val="006A6AB0"/>
+    <w:rPr>
+      <w:rFonts w:asciiTheme="majorHAnsi" w:eastAsiaTheme="majorEastAsia" w:hAnsiTheme="majorHAnsi" w:cstheme="majorBidi"/>
+      <w:color w:val="2F5496" w:themeColor="accent1" w:themeShade="BF"/>
+      <w:sz w:val="32"/>
+      <w:szCs w:val="32"/>
+    </w:rPr>
   </w:style>
 </w:styles>
 </file>

</xml_diff>